<commit_message>
Update Documentation/PEGASIS in WSN.docx
</commit_message>
<xml_diff>
--- a/Documentation/PEGASIS in WSN.docx
+++ b/Documentation/PEGASIS in WSN.docx
@@ -81,7 +81,7 @@
           </mc:Choice>
           <mc:Fallback>
             <w:pict>
-              <v:line w14:anchorId="31EF9914" id="Straight Connector 2" o:spid="_x0000_s1026" style="position:absolute;flip:y;z-index:251635712;visibility:visible;mso-wrap-style:square;mso-width-percent:0;mso-height-percent:0;mso-wrap-distance-left:9pt;mso-wrap-distance-top:0;mso-wrap-distance-right:9pt;mso-wrap-distance-bottom:0;mso-position-horizontal:absolute;mso-position-horizontal-relative:text;mso-position-vertical:absolute;mso-position-vertical-relative:text;mso-width-percent:0;mso-height-percent:0;mso-width-relative:margin;mso-height-relative:margin" from="-26.95pt,25.7pt" to="474.05pt,25.7pt" o:gfxdata="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" strokecolor="#4579b8 [3044]"/>
+              <v:line w14:anchorId="34E622A0" id="Straight Connector 2" o:spid="_x0000_s1026" style="position:absolute;flip:y;z-index:251635712;visibility:visible;mso-wrap-style:square;mso-width-percent:0;mso-height-percent:0;mso-wrap-distance-left:9pt;mso-wrap-distance-top:0;mso-wrap-distance-right:9pt;mso-wrap-distance-bottom:0;mso-position-horizontal:absolute;mso-position-horizontal-relative:text;mso-position-vertical:absolute;mso-position-vertical-relative:text;mso-width-percent:0;mso-height-percent:0;mso-width-relative:margin;mso-height-relative:margin" from="-26.95pt,25.7pt" to="474.05pt,25.7pt" o:gfxdata="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" strokecolor="#4579b8 [3044]"/>
             </w:pict>
           </mc:Fallback>
         </mc:AlternateContent>
@@ -231,6 +231,94 @@
         </w:rPr>
         <w:t xml:space="preserve"> 64 bit</w:t>
       </w:r>
+    </w:p>
+    <w:p>
+      <w:pPr>
+        <w:jc w:val="both"/>
+        <w:rPr>
+          <w:rFonts w:ascii="Arial" w:hAnsi="Arial" w:cs="Arial"/>
+          <w:bCs/>
+          <w:sz w:val="20"/>
+          <w:szCs w:val="20"/>
+        </w:rPr>
+      </w:pPr>
+      <w:r>
+        <w:rPr>
+          <w:rFonts w:ascii="Arial" w:hAnsi="Arial" w:cs="Arial"/>
+          <w:b/>
+          <w:color w:val="0070C0"/>
+          <w:sz w:val="20"/>
+          <w:szCs w:val="24"/>
+        </w:rPr>
+        <w:t>Reference</w:t>
+      </w:r>
+      <w:proofErr w:type="gramStart"/>
+      <w:r>
+        <w:rPr>
+          <w:rFonts w:ascii="Arial" w:hAnsi="Arial" w:cs="Arial"/>
+          <w:bCs/>
+          <w:sz w:val="20"/>
+          <w:szCs w:val="20"/>
+        </w:rPr>
+        <w:t>:</w:t>
+      </w:r>
+      <w:proofErr w:type="gramEnd"/>
+      <w:r>
+        <w:rPr>
+          <w:rFonts w:ascii="Arial" w:hAnsi="Arial" w:cs="Arial"/>
+          <w:bCs/>
+          <w:sz w:val="20"/>
+          <w:szCs w:val="20"/>
+        </w:rPr>
+        <w:fldChar w:fldCharType="begin"/>
+      </w:r>
+      <w:r>
+        <w:rPr>
+          <w:rFonts w:ascii="Arial" w:hAnsi="Arial" w:cs="Arial"/>
+          <w:bCs/>
+          <w:sz w:val="20"/>
+          <w:szCs w:val="20"/>
+        </w:rPr>
+        <w:instrText xml:space="preserve"> HYPERLINK "https://in.mathworks.com/matlabcentral/fileexchange/67504-pegasis-power-efficient-gathering-in-sensor-information-systems" </w:instrText>
+      </w:r>
+      <w:r>
+        <w:rPr>
+          <w:rFonts w:ascii="Arial" w:hAnsi="Arial" w:cs="Arial"/>
+          <w:bCs/>
+          <w:sz w:val="20"/>
+          <w:szCs w:val="20"/>
+        </w:rPr>
+      </w:r>
+      <w:r>
+        <w:rPr>
+          <w:rFonts w:ascii="Arial" w:hAnsi="Arial" w:cs="Arial"/>
+          <w:bCs/>
+          <w:sz w:val="20"/>
+          <w:szCs w:val="20"/>
+        </w:rPr>
+        <w:fldChar w:fldCharType="separate"/>
+      </w:r>
+      <w:r>
+        <w:rPr>
+          <w:rStyle w:val="Hyperlink"/>
+          <w:rFonts w:ascii="Arial" w:hAnsi="Arial" w:cs="Arial"/>
+          <w:bCs/>
+          <w:sz w:val="20"/>
+          <w:szCs w:val="20"/>
+        </w:rPr>
+        <w:t>https://in.mathworks.com/matlabcentral/fileexchange/67504-pegasis-power-efficient-gathering-in-sensor-information-systems</w:t>
+      </w:r>
+      <w:r>
+        <w:rPr>
+          <w:rFonts w:ascii="Arial" w:hAnsi="Arial" w:cs="Arial"/>
+          <w:bCs/>
+          <w:sz w:val="20"/>
+          <w:szCs w:val="20"/>
+        </w:rPr>
+        <w:fldChar w:fldCharType="end"/>
+      </w:r>
+      <w:bookmarkStart w:id="0" w:name="_GoBack"/>
+      <w:bookmarkEnd w:id="0"/>
     </w:p>
     <w:p>
       <w:pPr>
@@ -446,6 +534,7 @@
           <w:rStyle w:val="HTMLTypewriter"/>
           <w:rFonts w:ascii="Arial" w:eastAsiaTheme="minorHAnsi" w:hAnsi="Arial" w:cs="Arial"/>
         </w:rPr>
+        <w:lastRenderedPageBreak/>
         <w:t xml:space="preserve">All the above steps are performed </w:t>
       </w:r>
       <w:r>
@@ -490,7 +579,6 @@
           <w:rStyle w:val="HTMLTypewriter"/>
           <w:rFonts w:ascii="Arial" w:eastAsiaTheme="minorHAnsi" w:hAnsi="Arial" w:cs="Arial"/>
         </w:rPr>
-        <w:lastRenderedPageBreak/>
         <w:t xml:space="preserve">The codes required for the mathematical calculations done in MATLAB are written to a </w:t>
       </w:r>
       <w:proofErr w:type="spellStart"/>
@@ -899,6 +987,7 @@
           <w:sz w:val="20"/>
           <w:szCs w:val="20"/>
         </w:rPr>
+        <w:lastRenderedPageBreak/>
         <w:t>fn_NetSim_</w:t>
       </w:r>
       <w:r>
@@ -1002,7 +1091,6 @@
           <w:sz w:val="20"/>
           <w:szCs w:val="20"/>
         </w:rPr>
-        <w:lastRenderedPageBreak/>
         <w:t>fn_</w:t>
       </w:r>
       <w:r>
@@ -1870,6 +1958,7 @@
           <w:szCs w:val="20"/>
           <w:lang w:eastAsia="en-IN"/>
         </w:rPr>
+        <w:lastRenderedPageBreak/>
         <w:drawing>
           <wp:inline distT="0" distB="0" distL="0" distR="0" wp14:anchorId="1620DA99" wp14:editId="056ED4DC">
             <wp:extent cx="3400425" cy="1457325"/>
@@ -1941,7 +2030,6 @@
           <w:szCs w:val="20"/>
           <w:lang w:eastAsia="en-IN"/>
         </w:rPr>
-        <w:lastRenderedPageBreak/>
         <w:t>Note:</w:t>
       </w:r>
       <w:r>
@@ -2536,6 +2624,7 @@
           <w:szCs w:val="20"/>
           <w:lang w:eastAsia="en-IN"/>
         </w:rPr>
+        <w:lastRenderedPageBreak/>
         <w:t xml:space="preserve">Open the sample </w:t>
       </w:r>
       <w:proofErr w:type="spellStart"/>
@@ -2614,7 +2703,6 @@
           <w:szCs w:val="20"/>
           <w:lang w:eastAsia="en-IN"/>
         </w:rPr>
-        <w:lastRenderedPageBreak/>
         <w:drawing>
           <wp:inline distT="0" distB="0" distL="0" distR="0">
             <wp:extent cx="5305425" cy="5238750"/>
@@ -2771,6 +2859,7 @@
           <w:szCs w:val="20"/>
           <w:lang w:eastAsia="en-IN"/>
         </w:rPr>
+        <w:lastRenderedPageBreak/>
         <w:drawing>
           <wp:inline distT="0" distB="0" distL="0" distR="0" wp14:anchorId="163CB961" wp14:editId="145DEDCD">
             <wp:extent cx="5344246" cy="2847975"/>
@@ -2825,7 +2914,6 @@
           <w:sz w:val="20"/>
           <w:szCs w:val="20"/>
         </w:rPr>
-        <w:lastRenderedPageBreak/>
         <w:t>Explanation</w:t>
       </w:r>
       <w:r>
@@ -2888,6 +2976,7 @@
           <w:szCs w:val="20"/>
           <w:lang w:eastAsia="en-IN"/>
         </w:rPr>
+        <w:lastRenderedPageBreak/>
         <w:drawing>
           <wp:inline distT="0" distB="0" distL="0" distR="0" wp14:anchorId="0734218C" wp14:editId="08E71AB0">
             <wp:extent cx="5324475" cy="5953125"/>
@@ -3017,20 +3106,17 @@
           <w:lang w:eastAsia="en-IN"/>
         </w:rPr>
       </w:pPr>
-      <w:bookmarkStart w:id="0" w:name="_GoBack"/>
-      <w:r>
-        <w:rPr>
-          <w:rFonts w:ascii="Arial" w:eastAsia="Times New Roman" w:hAnsi="Arial" w:cs="Arial"/>
-          <w:b/>
-          <w:sz w:val="20"/>
-          <w:szCs w:val="20"/>
-          <w:lang w:eastAsia="en-IN"/>
-        </w:rPr>
-        <w:lastRenderedPageBreak/>
+      <w:r>
+        <w:rPr>
+          <w:rFonts w:ascii="Arial" w:eastAsia="Times New Roman" w:hAnsi="Arial" w:cs="Arial"/>
+          <w:b/>
+          <w:sz w:val="20"/>
+          <w:szCs w:val="20"/>
+          <w:lang w:eastAsia="en-IN"/>
+        </w:rPr>
         <w:t>Plot 2:</w:t>
       </w:r>
     </w:p>
-    <w:bookmarkEnd w:id="0"/>
     <w:p>
       <w:pPr>
         <w:spacing w:before="100" w:beforeAutospacing="1" w:after="100" w:afterAutospacing="1" w:line="240" w:lineRule="auto"/>
@@ -3051,6 +3137,7 @@
           <w:szCs w:val="20"/>
           <w:lang w:eastAsia="en-IN"/>
         </w:rPr>
+        <w:lastRenderedPageBreak/>
         <w:drawing>
           <wp:inline distT="0" distB="0" distL="0" distR="0" wp14:anchorId="15D832C9" wp14:editId="10DF95EB">
             <wp:extent cx="5731510" cy="5622290"/>
@@ -4500,7 +4587,7 @@
 </file>
 
 <file path=customXml/itemProps1.xml><?xml version="1.0" encoding="utf-8"?>
-<ds:datastoreItem xmlns:ds="http://schemas.openxmlformats.org/officeDocument/2006/customXml" ds:itemID="{FDA5293E-9A72-4753-B771-70C276D1CD68}">
+<ds:datastoreItem xmlns:ds="http://schemas.openxmlformats.org/officeDocument/2006/customXml" ds:itemID="{418C6278-EE00-4C27-908E-39C94808F7ED}">
   <ds:schemaRefs>
     <ds:schemaRef ds:uri="http://schemas.openxmlformats.org/officeDocument/2006/bibliography"/>
   </ds:schemaRefs>

</xml_diff>